<commit_message>
Ejercicios de lenguaje CASI completos
</commit_message>
<xml_diff>
--- a/Lenguaje-de-Marca/Serón Delgado Luis Miguel_B4/Ejercicios UD4.docx
+++ b/Lenguaje-de-Marca/Serón Delgado Luis Miguel_B4/Ejercicios UD4.docx
@@ -291,8 +291,8 @@
         </w:rPr>
       </w:pPr>
       <w:r>
-        <w:object w:dxaOrig="8706" w:dyaOrig="2065">
-          <v:rect xmlns:o="urn:schemas-microsoft-com:office:office" xmlns:v="urn:schemas-microsoft-com:vml" id="rectole0000000000" style="width:435.300000pt;height:103.250000pt" o:preferrelative="t" o:ole="">
+        <w:object w:dxaOrig="9010" w:dyaOrig="2125">
+          <v:rect xmlns:o="urn:schemas-microsoft-com:office:office" xmlns:v="urn:schemas-microsoft-com:vml" id="rectole0000000000" style="width:450.500000pt;height:106.250000pt" o:preferrelative="t" o:ole="">
             <o:lock v:ext="edit"/>
             <v:imagedata xmlns:r="http://schemas.openxmlformats.org/officeDocument/2006/relationships" r:id="docRId1" o:title=""/>
           </v:rect>
@@ -431,7 +431,7 @@
           <w:spacing w:val="0"/>
           <w:position w:val="0"/>
           <w:sz w:val="22"/>
-          <w:shd w:fill="008000" w:val="clear"/>
+          <w:shd w:fill="auto" w:val="clear"/>
         </w:rPr>
         <w:t xml:space="preserve">El texto está separado 100px del borde superior y 50px de los laterales.</w:t>
       </w:r>
@@ -581,8 +581,8 @@
         </w:rPr>
       </w:pPr>
       <w:r>
-        <w:object w:dxaOrig="5952" w:dyaOrig="5041">
-          <v:rect xmlns:o="urn:schemas-microsoft-com:office:office" xmlns:v="urn:schemas-microsoft-com:vml" id="rectole0000000001" style="width:297.600000pt;height:252.050000pt" o:preferrelative="t" o:ole="">
+        <w:object w:dxaOrig="6195" w:dyaOrig="5223">
+          <v:rect xmlns:o="urn:schemas-microsoft-com:office:office" xmlns:v="urn:schemas-microsoft-com:vml" id="rectole0000000001" style="width:309.750000pt;height:261.150000pt" o:preferrelative="t" o:ole="">
             <o:lock v:ext="edit"/>
             <v:imagedata xmlns:r="http://schemas.openxmlformats.org/officeDocument/2006/relationships" r:id="docRId3" o:title=""/>
           </v:rect>
@@ -707,8 +707,8 @@
         </w:rPr>
       </w:pPr>
       <w:r>
-        <w:object w:dxaOrig="6296" w:dyaOrig="5081">
-          <v:rect xmlns:o="urn:schemas-microsoft-com:office:office" xmlns:v="urn:schemas-microsoft-com:vml" id="rectole0000000002" style="width:314.800000pt;height:254.050000pt" o:preferrelative="t" o:ole="">
+        <w:object w:dxaOrig="6540" w:dyaOrig="5264">
+          <v:rect xmlns:o="urn:schemas-microsoft-com:office:office" xmlns:v="urn:schemas-microsoft-com:vml" id="rectole0000000002" style="width:327.000000pt;height:263.200000pt" o:preferrelative="t" o:ole="">
             <o:lock v:ext="edit"/>
             <v:imagedata xmlns:r="http://schemas.openxmlformats.org/officeDocument/2006/relationships" r:id="docRId5" o:title=""/>
           </v:rect>
@@ -742,7 +742,7 @@
           <w:spacing w:val="0"/>
           <w:position w:val="0"/>
           <w:sz w:val="22"/>
-          <w:shd w:fill="auto" w:val="clear"/>
+          <w:shd w:fill="00FFFF" w:val="clear"/>
         </w:rPr>
         <w:t xml:space="preserve">5. Realizar el siguiente diseño utilizando HTML5 y CSS3</w:t>
       </w:r>
@@ -766,8 +766,8 @@
         </w:rPr>
       </w:pPr>
       <w:r>
-        <w:object w:dxaOrig="8078" w:dyaOrig="6054">
-          <v:rect xmlns:o="urn:schemas-microsoft-com:office:office" xmlns:v="urn:schemas-microsoft-com:vml" id="rectole0000000003" style="width:403.900000pt;height:302.700000pt" o:preferrelative="t" o:ole="">
+        <w:object w:dxaOrig="8383" w:dyaOrig="6296">
+          <v:rect xmlns:o="urn:schemas-microsoft-com:office:office" xmlns:v="urn:schemas-microsoft-com:vml" id="rectole0000000003" style="width:419.150000pt;height:314.800000pt" o:preferrelative="t" o:ole="">
             <o:lock v:ext="edit"/>
             <v:imagedata xmlns:r="http://schemas.openxmlformats.org/officeDocument/2006/relationships" r:id="docRId7" o:title=""/>
           </v:rect>
@@ -870,7 +870,7 @@
           <w:spacing w:val="0"/>
           <w:position w:val="0"/>
           <w:sz w:val="22"/>
-          <w:shd w:fill="auto" w:val="clear"/>
+          <w:shd w:fill="00FFFF" w:val="clear"/>
         </w:rPr>
         <w:t xml:space="preserve">7. Vamos a construir una galería de imágenes que sea capaz de adaptarse al ancho de la pantalla (o del bloque que esté contenido), de forma que si la pantalla tiene un gran ancho, pudiera visualizarse como sigue:</w:t>
       </w:r>
@@ -890,8 +890,8 @@
         </w:rPr>
       </w:pPr>
       <w:r>
-        <w:object w:dxaOrig="3745" w:dyaOrig="3826">
-          <v:rect xmlns:o="urn:schemas-microsoft-com:office:office" xmlns:v="urn:schemas-microsoft-com:vml" id="rectole0000000004" style="width:187.250000pt;height:191.300000pt" o:preferrelative="t" o:ole="">
+        <w:object w:dxaOrig="3867" w:dyaOrig="3948">
+          <v:rect xmlns:o="urn:schemas-microsoft-com:office:office" xmlns:v="urn:schemas-microsoft-com:vml" id="rectole0000000004" style="width:193.350000pt;height:197.400000pt" o:preferrelative="t" o:ole="">
             <o:lock v:ext="edit"/>
             <v:imagedata xmlns:r="http://schemas.openxmlformats.org/officeDocument/2006/relationships" r:id="docRId9" o:title=""/>
           </v:rect>
@@ -948,8 +948,8 @@
         </w:rPr>
       </w:pPr>
       <w:r>
-        <w:object w:dxaOrig="2409" w:dyaOrig="4575">
-          <v:rect xmlns:o="urn:schemas-microsoft-com:office:office" xmlns:v="urn:schemas-microsoft-com:vml" id="rectole0000000005" style="width:120.450000pt;height:228.750000pt" o:preferrelative="t" o:ole="">
+        <w:object w:dxaOrig="2470" w:dyaOrig="4758">
+          <v:rect xmlns:o="urn:schemas-microsoft-com:office:office" xmlns:v="urn:schemas-microsoft-com:vml" id="rectole0000000005" style="width:123.500000pt;height:237.900000pt" o:preferrelative="t" o:ole="">
             <o:lock v:ext="edit"/>
             <v:imagedata xmlns:r="http://schemas.openxmlformats.org/officeDocument/2006/relationships" r:id="docRId11" o:title=""/>
           </v:rect>
@@ -957,8 +957,8 @@
         </w:object>
       </w:r>
       <w:r>
-        <w:object w:dxaOrig="1761" w:dyaOrig="4495">
-          <v:rect xmlns:o="urn:schemas-microsoft-com:office:office" xmlns:v="urn:schemas-microsoft-com:vml" id="rectole0000000006" style="width:88.050000pt;height:224.750000pt" o:preferrelative="t" o:ole="">
+        <w:object w:dxaOrig="1822" w:dyaOrig="4677">
+          <v:rect xmlns:o="urn:schemas-microsoft-com:office:office" xmlns:v="urn:schemas-microsoft-com:vml" id="rectole0000000006" style="width:91.100000pt;height:233.850000pt" o:preferrelative="t" o:ole="">
             <o:lock v:ext="edit"/>
             <v:imagedata xmlns:r="http://schemas.openxmlformats.org/officeDocument/2006/relationships" r:id="docRId13" o:title=""/>
           </v:rect>
@@ -1034,8 +1034,8 @@
         </w:rPr>
       </w:pPr>
       <w:r>
-        <w:object w:dxaOrig="2125" w:dyaOrig="2065">
-          <v:rect xmlns:o="urn:schemas-microsoft-com:office:office" xmlns:v="urn:schemas-microsoft-com:vml" id="rectole0000000007" style="width:106.250000pt;height:103.250000pt" o:preferrelative="t" o:ole="">
+        <w:object w:dxaOrig="2186" w:dyaOrig="2125">
+          <v:rect xmlns:o="urn:schemas-microsoft-com:office:office" xmlns:v="urn:schemas-microsoft-com:vml" id="rectole0000000007" style="width:109.300000pt;height:106.250000pt" o:preferrelative="t" o:ole="">
             <o:lock v:ext="edit"/>
             <v:imagedata xmlns:r="http://schemas.openxmlformats.org/officeDocument/2006/relationships" r:id="docRId15" o:title=""/>
           </v:rect>
@@ -2118,8 +2118,8 @@
         </w:rPr>
       </w:pPr>
       <w:r>
-        <w:object w:dxaOrig="6236" w:dyaOrig="4170">
-          <v:rect xmlns:o="urn:schemas-microsoft-com:office:office" xmlns:v="urn:schemas-microsoft-com:vml" id="rectole0000000008" style="width:311.800000pt;height:208.500000pt" o:preferrelative="t" o:ole="">
+        <w:object w:dxaOrig="6479" w:dyaOrig="4353">
+          <v:rect xmlns:o="urn:schemas-microsoft-com:office:office" xmlns:v="urn:schemas-microsoft-com:vml" id="rectole0000000008" style="width:323.950000pt;height:217.650000pt" o:preferrelative="t" o:ole="">
             <o:lock v:ext="edit"/>
             <v:imagedata xmlns:r="http://schemas.openxmlformats.org/officeDocument/2006/relationships" r:id="docRId18" o:title=""/>
           </v:rect>
@@ -2355,8 +2355,8 @@
         </w:rPr>
       </w:pPr>
       <w:r>
-        <w:object w:dxaOrig="8260" w:dyaOrig="4110">
-          <v:rect xmlns:o="urn:schemas-microsoft-com:office:office" xmlns:v="urn:schemas-microsoft-com:vml" id="rectole0000000009" style="width:413.000000pt;height:205.500000pt" o:preferrelative="t" o:ole="">
+        <w:object w:dxaOrig="8564" w:dyaOrig="4292">
+          <v:rect xmlns:o="urn:schemas-microsoft-com:office:office" xmlns:v="urn:schemas-microsoft-com:vml" id="rectole0000000009" style="width:428.200000pt;height:214.600000pt" o:preferrelative="t" o:ole="">
             <o:lock v:ext="edit"/>
             <v:imagedata xmlns:r="http://schemas.openxmlformats.org/officeDocument/2006/relationships" r:id="docRId20" o:title=""/>
           </v:rect>

</xml_diff>